<commit_message>
Changes made fro doc and app settings
</commit_message>
<xml_diff>
--- a/Doc/Azure Storage Account Automation.docx
+++ b/Doc/Azure Storage Account Automation.docx
@@ -60,7 +60,6 @@
           <w:b/>
         </w:rPr>
       </w:pPr>
-      <w:bookmarkStart w:id="0" w:name="_GoBack"/>
       <w:r>
         <w:rPr>
           <w:b/>
@@ -74,7 +73,6 @@
         <w:t xml:space="preserve"> App Registration and Settings</w:t>
       </w:r>
     </w:p>
-    <w:bookmarkEnd w:id="0"/>
     <w:p>
       <w:pPr>
         <w:pStyle w:val="ListParagraph"/>
@@ -5053,6 +5051,11 @@
       <w:proofErr w:type="spellEnd"/>
     </w:p>
     <w:p>
+      <w:pPr>
+        <w:rPr>
+          <w:b/>
+        </w:rPr>
+      </w:pPr>
       <w:r>
         <w:rPr>
           <w:b/>
@@ -5073,8 +5076,950 @@
         <w:t>This table contains the exception logs if any.</w:t>
       </w:r>
     </w:p>
+    <w:p>
+      <w:pPr>
+        <w:pStyle w:val="ListParagraph"/>
+        <w:numPr>
+          <w:ilvl w:val="0"/>
+          <w:numId w:val="1"/>
+        </w:numPr>
+      </w:pPr>
+      <w:r>
+        <w:t xml:space="preserve">Settings in </w:t>
+      </w:r>
+      <w:proofErr w:type="spellStart"/>
+      <w:r>
+        <w:t>Json</w:t>
+      </w:r>
+      <w:proofErr w:type="spellEnd"/>
+      <w:r>
+        <w:t xml:space="preserve"> file</w:t>
+      </w:r>
+      <w:r>
+        <w:t>-</w:t>
+      </w:r>
+    </w:p>
+    <w:p>
+      <w:pPr>
+        <w:pStyle w:val="ListParagraph"/>
+      </w:pPr>
+      <w:r>
+        <w:t xml:space="preserve">Provide the values in </w:t>
+      </w:r>
+      <w:proofErr w:type="spellStart"/>
+      <w:r>
+        <w:t>json</w:t>
+      </w:r>
+      <w:proofErr w:type="spellEnd"/>
+      <w:r>
+        <w:t xml:space="preserve"> file of API to proceed.</w:t>
+      </w:r>
+    </w:p>
+    <w:p>
+      <w:pPr>
+        <w:autoSpaceDE w:val="0"/>
+        <w:autoSpaceDN w:val="0"/>
+        <w:adjustRightInd w:val="0"/>
+        <w:spacing w:after="0" w:line="240" w:lineRule="auto"/>
+        <w:rPr>
+          <w:rFonts w:ascii="Consolas" w:hAnsi="Consolas" w:cs="Consolas"/>
+          <w:color w:val="000000"/>
+          <w:sz w:val="19"/>
+          <w:szCs w:val="19"/>
+        </w:rPr>
+      </w:pPr>
+      <w:r>
+        <w:rPr>
+          <w:rFonts w:ascii="Consolas" w:hAnsi="Consolas" w:cs="Consolas"/>
+          <w:color w:val="2E75B6"/>
+          <w:sz w:val="19"/>
+          <w:szCs w:val="19"/>
+        </w:rPr>
+        <w:t xml:space="preserve">    </w:t>
+      </w:r>
+      <w:r>
+        <w:rPr>
+          <w:rFonts w:ascii="Consolas" w:hAnsi="Consolas" w:cs="Consolas"/>
+          <w:color w:val="2E75B6"/>
+          <w:sz w:val="19"/>
+          <w:szCs w:val="19"/>
+        </w:rPr>
+        <w:t>"</w:t>
+      </w:r>
+      <w:proofErr w:type="spellStart"/>
+      <w:r>
+        <w:rPr>
+          <w:rFonts w:ascii="Consolas" w:hAnsi="Consolas" w:cs="Consolas"/>
+          <w:color w:val="2E75B6"/>
+          <w:sz w:val="19"/>
+          <w:szCs w:val="19"/>
+        </w:rPr>
+        <w:t>AppSettings</w:t>
+      </w:r>
+      <w:proofErr w:type="spellEnd"/>
+      <w:r>
+        <w:rPr>
+          <w:rFonts w:ascii="Consolas" w:hAnsi="Consolas" w:cs="Consolas"/>
+          <w:color w:val="2E75B6"/>
+          <w:sz w:val="19"/>
+          <w:szCs w:val="19"/>
+        </w:rPr>
+        <w:t>"</w:t>
+      </w:r>
+      <w:r>
+        <w:rPr>
+          <w:rFonts w:ascii="Consolas" w:hAnsi="Consolas" w:cs="Consolas"/>
+          <w:color w:val="000000"/>
+          <w:sz w:val="19"/>
+          <w:szCs w:val="19"/>
+        </w:rPr>
+        <w:t>: {</w:t>
+      </w:r>
+    </w:p>
+    <w:p>
+      <w:pPr>
+        <w:autoSpaceDE w:val="0"/>
+        <w:autoSpaceDN w:val="0"/>
+        <w:adjustRightInd w:val="0"/>
+        <w:spacing w:after="0" w:line="240" w:lineRule="auto"/>
+        <w:rPr>
+          <w:rFonts w:ascii="Consolas" w:hAnsi="Consolas" w:cs="Consolas"/>
+          <w:color w:val="000000"/>
+          <w:sz w:val="19"/>
+          <w:szCs w:val="19"/>
+        </w:rPr>
+      </w:pPr>
+      <w:r>
+        <w:rPr>
+          <w:rFonts w:ascii="Consolas" w:hAnsi="Consolas" w:cs="Consolas"/>
+          <w:color w:val="000000"/>
+          <w:sz w:val="19"/>
+          <w:szCs w:val="19"/>
+        </w:rPr>
+        <w:t xml:space="preserve">    </w:t>
+      </w:r>
+      <w:r>
+        <w:rPr>
+          <w:rFonts w:ascii="Consolas" w:hAnsi="Consolas" w:cs="Consolas"/>
+          <w:color w:val="2E75B6"/>
+          <w:sz w:val="19"/>
+          <w:szCs w:val="19"/>
+        </w:rPr>
+        <w:t>"</w:t>
+      </w:r>
+      <w:proofErr w:type="spellStart"/>
+      <w:proofErr w:type="gramStart"/>
+      <w:r>
+        <w:rPr>
+          <w:rFonts w:ascii="Consolas" w:hAnsi="Consolas" w:cs="Consolas"/>
+          <w:color w:val="2E75B6"/>
+          <w:sz w:val="19"/>
+          <w:szCs w:val="19"/>
+        </w:rPr>
+        <w:t>resourceGroupName</w:t>
+      </w:r>
+      <w:proofErr w:type="spellEnd"/>
+      <w:proofErr w:type="gramEnd"/>
+      <w:r>
+        <w:rPr>
+          <w:rFonts w:ascii="Consolas" w:hAnsi="Consolas" w:cs="Consolas"/>
+          <w:color w:val="2E75B6"/>
+          <w:sz w:val="19"/>
+          <w:szCs w:val="19"/>
+        </w:rPr>
+        <w:t>"</w:t>
+      </w:r>
+      <w:r>
+        <w:rPr>
+          <w:rFonts w:ascii="Consolas" w:hAnsi="Consolas" w:cs="Consolas"/>
+          <w:color w:val="000000"/>
+          <w:sz w:val="19"/>
+          <w:szCs w:val="19"/>
+        </w:rPr>
+        <w:t xml:space="preserve">: </w:t>
+      </w:r>
+      <w:r>
+        <w:rPr>
+          <w:rFonts w:ascii="Consolas" w:hAnsi="Consolas" w:cs="Consolas"/>
+          <w:color w:val="A31515"/>
+          <w:sz w:val="19"/>
+          <w:szCs w:val="19"/>
+        </w:rPr>
+        <w:t>"</w:t>
+      </w:r>
+      <w:proofErr w:type="spellStart"/>
+      <w:r>
+        <w:rPr>
+          <w:rFonts w:ascii="Consolas" w:hAnsi="Consolas" w:cs="Consolas"/>
+          <w:color w:val="A31515"/>
+          <w:sz w:val="19"/>
+          <w:szCs w:val="19"/>
+        </w:rPr>
+        <w:t>smartdi_storage</w:t>
+      </w:r>
+      <w:proofErr w:type="spellEnd"/>
+      <w:r>
+        <w:rPr>
+          <w:rFonts w:ascii="Consolas" w:hAnsi="Consolas" w:cs="Consolas"/>
+          <w:color w:val="A31515"/>
+          <w:sz w:val="19"/>
+          <w:szCs w:val="19"/>
+        </w:rPr>
+        <w:t>"</w:t>
+      </w:r>
+      <w:r>
+        <w:rPr>
+          <w:rFonts w:ascii="Consolas" w:hAnsi="Consolas" w:cs="Consolas"/>
+          <w:color w:val="000000"/>
+          <w:sz w:val="19"/>
+          <w:szCs w:val="19"/>
+        </w:rPr>
+        <w:t>,</w:t>
+      </w:r>
+    </w:p>
+    <w:p>
+      <w:pPr>
+        <w:autoSpaceDE w:val="0"/>
+        <w:autoSpaceDN w:val="0"/>
+        <w:adjustRightInd w:val="0"/>
+        <w:spacing w:after="0" w:line="240" w:lineRule="auto"/>
+        <w:rPr>
+          <w:rFonts w:ascii="Consolas" w:hAnsi="Consolas" w:cs="Consolas"/>
+          <w:color w:val="000000"/>
+          <w:sz w:val="19"/>
+          <w:szCs w:val="19"/>
+        </w:rPr>
+      </w:pPr>
+      <w:r>
+        <w:rPr>
+          <w:rFonts w:ascii="Consolas" w:hAnsi="Consolas" w:cs="Consolas"/>
+          <w:color w:val="000000"/>
+          <w:sz w:val="19"/>
+          <w:szCs w:val="19"/>
+        </w:rPr>
+        <w:t xml:space="preserve">    </w:t>
+      </w:r>
+      <w:r>
+        <w:rPr>
+          <w:rFonts w:ascii="Consolas" w:hAnsi="Consolas" w:cs="Consolas"/>
+          <w:color w:val="2E75B6"/>
+          <w:sz w:val="19"/>
+          <w:szCs w:val="19"/>
+        </w:rPr>
+        <w:t>"</w:t>
+      </w:r>
+      <w:proofErr w:type="spellStart"/>
+      <w:r>
+        <w:rPr>
+          <w:rFonts w:ascii="Consolas" w:hAnsi="Consolas" w:cs="Consolas"/>
+          <w:color w:val="2E75B6"/>
+          <w:sz w:val="19"/>
+          <w:szCs w:val="19"/>
+        </w:rPr>
+        <w:t>clientSecretKey</w:t>
+      </w:r>
+      <w:proofErr w:type="spellEnd"/>
+      <w:r>
+        <w:rPr>
+          <w:rFonts w:ascii="Consolas" w:hAnsi="Consolas" w:cs="Consolas"/>
+          <w:color w:val="2E75B6"/>
+          <w:sz w:val="19"/>
+          <w:szCs w:val="19"/>
+        </w:rPr>
+        <w:t>"</w:t>
+      </w:r>
+      <w:r>
+        <w:rPr>
+          <w:rFonts w:ascii="Consolas" w:hAnsi="Consolas" w:cs="Consolas"/>
+          <w:color w:val="000000"/>
+          <w:sz w:val="19"/>
+          <w:szCs w:val="19"/>
+        </w:rPr>
+        <w:t xml:space="preserve">: </w:t>
+      </w:r>
+      <w:r>
+        <w:rPr>
+          <w:rFonts w:ascii="Consolas" w:hAnsi="Consolas" w:cs="Consolas"/>
+          <w:color w:val="A31515"/>
+          <w:sz w:val="19"/>
+          <w:szCs w:val="19"/>
+        </w:rPr>
+        <w:t>""</w:t>
+      </w:r>
+      <w:r>
+        <w:rPr>
+          <w:rFonts w:ascii="Consolas" w:hAnsi="Consolas" w:cs="Consolas"/>
+          <w:color w:val="000000"/>
+          <w:sz w:val="19"/>
+          <w:szCs w:val="19"/>
+        </w:rPr>
+        <w:t>,</w:t>
+      </w:r>
+    </w:p>
+    <w:p>
+      <w:pPr>
+        <w:autoSpaceDE w:val="0"/>
+        <w:autoSpaceDN w:val="0"/>
+        <w:adjustRightInd w:val="0"/>
+        <w:spacing w:after="0" w:line="240" w:lineRule="auto"/>
+        <w:ind w:left="1440" w:firstLine="720"/>
+        <w:rPr>
+          <w:rFonts w:ascii="Consolas" w:hAnsi="Consolas" w:cs="Consolas"/>
+          <w:color w:val="000000"/>
+          <w:sz w:val="19"/>
+          <w:szCs w:val="19"/>
+        </w:rPr>
+      </w:pPr>
+      <w:r>
+        <w:rPr>
+          <w:rFonts w:ascii="Consolas" w:hAnsi="Consolas" w:cs="Consolas"/>
+          <w:color w:val="000000"/>
+          <w:sz w:val="19"/>
+          <w:szCs w:val="19"/>
+        </w:rPr>
+        <w:t xml:space="preserve">Provide the Application Secret key </w:t>
+      </w:r>
+      <w:bookmarkStart w:id="0" w:name="_GoBack"/>
+      <w:bookmarkEnd w:id="0"/>
+      <w:r>
+        <w:rPr>
+          <w:rFonts w:ascii="Consolas" w:hAnsi="Consolas" w:cs="Consolas"/>
+          <w:color w:val="000000"/>
+          <w:sz w:val="19"/>
+          <w:szCs w:val="19"/>
+        </w:rPr>
+        <w:t>generated above in 5</w:t>
+      </w:r>
+      <w:r>
+        <w:rPr>
+          <w:rFonts w:ascii="Consolas" w:hAnsi="Consolas" w:cs="Consolas"/>
+          <w:color w:val="000000"/>
+          <w:sz w:val="19"/>
+          <w:szCs w:val="19"/>
+          <w:vertAlign w:val="superscript"/>
+        </w:rPr>
+        <w:t>th</w:t>
+      </w:r>
+      <w:r>
+        <w:rPr>
+          <w:rFonts w:ascii="Consolas" w:hAnsi="Consolas" w:cs="Consolas"/>
+          <w:color w:val="000000"/>
+          <w:sz w:val="19"/>
+          <w:szCs w:val="19"/>
+        </w:rPr>
+        <w:t xml:space="preserve"> point.</w:t>
+      </w:r>
+    </w:p>
+    <w:p>
+      <w:pPr>
+        <w:autoSpaceDE w:val="0"/>
+        <w:autoSpaceDN w:val="0"/>
+        <w:adjustRightInd w:val="0"/>
+        <w:spacing w:after="0" w:line="240" w:lineRule="auto"/>
+        <w:rPr>
+          <w:rFonts w:ascii="Consolas" w:hAnsi="Consolas" w:cs="Consolas"/>
+          <w:color w:val="000000"/>
+          <w:sz w:val="19"/>
+          <w:szCs w:val="19"/>
+        </w:rPr>
+      </w:pPr>
+      <w:r>
+        <w:rPr>
+          <w:rFonts w:ascii="Consolas" w:hAnsi="Consolas" w:cs="Consolas"/>
+          <w:color w:val="000000"/>
+          <w:sz w:val="19"/>
+          <w:szCs w:val="19"/>
+        </w:rPr>
+        <w:t xml:space="preserve">    </w:t>
+      </w:r>
+      <w:r>
+        <w:rPr>
+          <w:rFonts w:ascii="Consolas" w:hAnsi="Consolas" w:cs="Consolas"/>
+          <w:color w:val="2E75B6"/>
+          <w:sz w:val="19"/>
+          <w:szCs w:val="19"/>
+        </w:rPr>
+        <w:t>"</w:t>
+      </w:r>
+      <w:proofErr w:type="spellStart"/>
+      <w:r>
+        <w:rPr>
+          <w:rFonts w:ascii="Consolas" w:hAnsi="Consolas" w:cs="Consolas"/>
+          <w:color w:val="2E75B6"/>
+          <w:sz w:val="19"/>
+          <w:szCs w:val="19"/>
+        </w:rPr>
+        <w:t>subscriptionId</w:t>
+      </w:r>
+      <w:proofErr w:type="spellEnd"/>
+      <w:r>
+        <w:rPr>
+          <w:rFonts w:ascii="Consolas" w:hAnsi="Consolas" w:cs="Consolas"/>
+          <w:color w:val="2E75B6"/>
+          <w:sz w:val="19"/>
+          <w:szCs w:val="19"/>
+        </w:rPr>
+        <w:t>"</w:t>
+      </w:r>
+      <w:r>
+        <w:rPr>
+          <w:rFonts w:ascii="Consolas" w:hAnsi="Consolas" w:cs="Consolas"/>
+          <w:color w:val="000000"/>
+          <w:sz w:val="19"/>
+          <w:szCs w:val="19"/>
+        </w:rPr>
+        <w:t xml:space="preserve">: </w:t>
+      </w:r>
+      <w:r>
+        <w:rPr>
+          <w:rFonts w:ascii="Consolas" w:hAnsi="Consolas" w:cs="Consolas"/>
+          <w:color w:val="A31515"/>
+          <w:sz w:val="19"/>
+          <w:szCs w:val="19"/>
+        </w:rPr>
+        <w:t>""</w:t>
+      </w:r>
+      <w:r>
+        <w:rPr>
+          <w:rFonts w:ascii="Consolas" w:hAnsi="Consolas" w:cs="Consolas"/>
+          <w:color w:val="000000"/>
+          <w:sz w:val="19"/>
+          <w:szCs w:val="19"/>
+        </w:rPr>
+        <w:t>,</w:t>
+      </w:r>
+    </w:p>
+    <w:p>
+      <w:pPr>
+        <w:autoSpaceDE w:val="0"/>
+        <w:autoSpaceDN w:val="0"/>
+        <w:adjustRightInd w:val="0"/>
+        <w:spacing w:after="0" w:line="240" w:lineRule="auto"/>
+        <w:rPr>
+          <w:rFonts w:ascii="Consolas" w:hAnsi="Consolas" w:cs="Consolas"/>
+          <w:color w:val="000000"/>
+          <w:sz w:val="19"/>
+          <w:szCs w:val="19"/>
+        </w:rPr>
+      </w:pPr>
+      <w:r>
+        <w:rPr>
+          <w:rFonts w:ascii="Consolas" w:hAnsi="Consolas" w:cs="Consolas"/>
+          <w:color w:val="000000"/>
+          <w:sz w:val="19"/>
+          <w:szCs w:val="19"/>
+        </w:rPr>
+        <w:tab/>
+      </w:r>
+      <w:r>
+        <w:rPr>
+          <w:rFonts w:ascii="Consolas" w:hAnsi="Consolas" w:cs="Consolas"/>
+          <w:color w:val="000000"/>
+          <w:sz w:val="19"/>
+          <w:szCs w:val="19"/>
+        </w:rPr>
+        <w:tab/>
+      </w:r>
+      <w:r>
+        <w:rPr>
+          <w:rFonts w:ascii="Consolas" w:hAnsi="Consolas" w:cs="Consolas"/>
+          <w:color w:val="000000"/>
+          <w:sz w:val="19"/>
+          <w:szCs w:val="19"/>
+        </w:rPr>
+        <w:tab/>
+        <w:t>Provide the Subscription Id from Subscriptions screen of Azure</w:t>
+      </w:r>
+    </w:p>
+    <w:p>
+      <w:pPr>
+        <w:autoSpaceDE w:val="0"/>
+        <w:autoSpaceDN w:val="0"/>
+        <w:adjustRightInd w:val="0"/>
+        <w:spacing w:after="0" w:line="240" w:lineRule="auto"/>
+        <w:rPr>
+          <w:rFonts w:ascii="Consolas" w:hAnsi="Consolas" w:cs="Consolas"/>
+          <w:color w:val="000000"/>
+          <w:sz w:val="19"/>
+          <w:szCs w:val="19"/>
+        </w:rPr>
+      </w:pPr>
+      <w:r>
+        <w:rPr>
+          <w:rFonts w:ascii="Consolas" w:hAnsi="Consolas" w:cs="Consolas"/>
+          <w:color w:val="000000"/>
+          <w:sz w:val="19"/>
+          <w:szCs w:val="19"/>
+        </w:rPr>
+        <w:t xml:space="preserve">    </w:t>
+      </w:r>
+      <w:r>
+        <w:rPr>
+          <w:rFonts w:ascii="Consolas" w:hAnsi="Consolas" w:cs="Consolas"/>
+          <w:color w:val="2E75B6"/>
+          <w:sz w:val="19"/>
+          <w:szCs w:val="19"/>
+        </w:rPr>
+        <w:t>"</w:t>
+      </w:r>
+      <w:proofErr w:type="spellStart"/>
+      <w:r>
+        <w:rPr>
+          <w:rFonts w:ascii="Consolas" w:hAnsi="Consolas" w:cs="Consolas"/>
+          <w:color w:val="2E75B6"/>
+          <w:sz w:val="19"/>
+          <w:szCs w:val="19"/>
+        </w:rPr>
+        <w:t>clientId</w:t>
+      </w:r>
+      <w:proofErr w:type="spellEnd"/>
+      <w:r>
+        <w:rPr>
+          <w:rFonts w:ascii="Consolas" w:hAnsi="Consolas" w:cs="Consolas"/>
+          <w:color w:val="2E75B6"/>
+          <w:sz w:val="19"/>
+          <w:szCs w:val="19"/>
+        </w:rPr>
+        <w:t>"</w:t>
+      </w:r>
+      <w:r>
+        <w:rPr>
+          <w:rFonts w:ascii="Consolas" w:hAnsi="Consolas" w:cs="Consolas"/>
+          <w:color w:val="000000"/>
+          <w:sz w:val="19"/>
+          <w:szCs w:val="19"/>
+        </w:rPr>
+        <w:t xml:space="preserve">: </w:t>
+      </w:r>
+      <w:r>
+        <w:rPr>
+          <w:rFonts w:ascii="Consolas" w:hAnsi="Consolas" w:cs="Consolas"/>
+          <w:color w:val="A31515"/>
+          <w:sz w:val="19"/>
+          <w:szCs w:val="19"/>
+        </w:rPr>
+        <w:t>""</w:t>
+      </w:r>
+      <w:r>
+        <w:rPr>
+          <w:rFonts w:ascii="Consolas" w:hAnsi="Consolas" w:cs="Consolas"/>
+          <w:color w:val="000000"/>
+          <w:sz w:val="19"/>
+          <w:szCs w:val="19"/>
+        </w:rPr>
+        <w:t>,</w:t>
+      </w:r>
+    </w:p>
+    <w:p>
+      <w:pPr>
+        <w:autoSpaceDE w:val="0"/>
+        <w:autoSpaceDN w:val="0"/>
+        <w:adjustRightInd w:val="0"/>
+        <w:spacing w:after="0" w:line="240" w:lineRule="auto"/>
+        <w:rPr>
+          <w:rFonts w:ascii="Consolas" w:hAnsi="Consolas" w:cs="Consolas"/>
+          <w:color w:val="000000"/>
+          <w:sz w:val="19"/>
+          <w:szCs w:val="19"/>
+        </w:rPr>
+      </w:pPr>
+      <w:r>
+        <w:rPr>
+          <w:rFonts w:ascii="Consolas" w:hAnsi="Consolas" w:cs="Consolas"/>
+          <w:color w:val="000000"/>
+          <w:sz w:val="19"/>
+          <w:szCs w:val="19"/>
+        </w:rPr>
+        <w:tab/>
+      </w:r>
+      <w:r>
+        <w:rPr>
+          <w:rFonts w:ascii="Consolas" w:hAnsi="Consolas" w:cs="Consolas"/>
+          <w:color w:val="000000"/>
+          <w:sz w:val="19"/>
+          <w:szCs w:val="19"/>
+        </w:rPr>
+        <w:tab/>
+      </w:r>
+      <w:r>
+        <w:rPr>
+          <w:rFonts w:ascii="Consolas" w:hAnsi="Consolas" w:cs="Consolas"/>
+          <w:color w:val="000000"/>
+          <w:sz w:val="19"/>
+          <w:szCs w:val="19"/>
+        </w:rPr>
+        <w:tab/>
+        <w:t>Provide the Application Id generated after App registration</w:t>
+      </w:r>
+    </w:p>
+    <w:p>
+      <w:pPr>
+        <w:autoSpaceDE w:val="0"/>
+        <w:autoSpaceDN w:val="0"/>
+        <w:adjustRightInd w:val="0"/>
+        <w:spacing w:after="0" w:line="240" w:lineRule="auto"/>
+        <w:rPr>
+          <w:rFonts w:ascii="Consolas" w:hAnsi="Consolas" w:cs="Consolas"/>
+          <w:color w:val="000000"/>
+          <w:sz w:val="19"/>
+          <w:szCs w:val="19"/>
+        </w:rPr>
+      </w:pPr>
+      <w:r>
+        <w:rPr>
+          <w:rFonts w:ascii="Consolas" w:hAnsi="Consolas" w:cs="Consolas"/>
+          <w:color w:val="000000"/>
+          <w:sz w:val="19"/>
+          <w:szCs w:val="19"/>
+        </w:rPr>
+        <w:t xml:space="preserve">    </w:t>
+      </w:r>
+      <w:r>
+        <w:rPr>
+          <w:rFonts w:ascii="Consolas" w:hAnsi="Consolas" w:cs="Consolas"/>
+          <w:color w:val="2E75B6"/>
+          <w:sz w:val="19"/>
+          <w:szCs w:val="19"/>
+        </w:rPr>
+        <w:t>"</w:t>
+      </w:r>
+      <w:proofErr w:type="spellStart"/>
+      <w:r>
+        <w:rPr>
+          <w:rFonts w:ascii="Consolas" w:hAnsi="Consolas" w:cs="Consolas"/>
+          <w:color w:val="2E75B6"/>
+          <w:sz w:val="19"/>
+          <w:szCs w:val="19"/>
+        </w:rPr>
+        <w:t>tenantId</w:t>
+      </w:r>
+      <w:proofErr w:type="spellEnd"/>
+      <w:r>
+        <w:rPr>
+          <w:rFonts w:ascii="Consolas" w:hAnsi="Consolas" w:cs="Consolas"/>
+          <w:color w:val="2E75B6"/>
+          <w:sz w:val="19"/>
+          <w:szCs w:val="19"/>
+        </w:rPr>
+        <w:t>"</w:t>
+      </w:r>
+      <w:r>
+        <w:rPr>
+          <w:rFonts w:ascii="Consolas" w:hAnsi="Consolas" w:cs="Consolas"/>
+          <w:color w:val="000000"/>
+          <w:sz w:val="19"/>
+          <w:szCs w:val="19"/>
+        </w:rPr>
+        <w:t xml:space="preserve">: </w:t>
+      </w:r>
+      <w:r>
+        <w:rPr>
+          <w:rFonts w:ascii="Consolas" w:hAnsi="Consolas" w:cs="Consolas"/>
+          <w:color w:val="A31515"/>
+          <w:sz w:val="19"/>
+          <w:szCs w:val="19"/>
+        </w:rPr>
+        <w:t>""</w:t>
+      </w:r>
+      <w:r>
+        <w:rPr>
+          <w:rFonts w:ascii="Consolas" w:hAnsi="Consolas" w:cs="Consolas"/>
+          <w:color w:val="000000"/>
+          <w:sz w:val="19"/>
+          <w:szCs w:val="19"/>
+        </w:rPr>
+        <w:t>,</w:t>
+      </w:r>
+    </w:p>
+    <w:p>
+      <w:pPr>
+        <w:autoSpaceDE w:val="0"/>
+        <w:autoSpaceDN w:val="0"/>
+        <w:adjustRightInd w:val="0"/>
+        <w:spacing w:after="0" w:line="240" w:lineRule="auto"/>
+        <w:rPr>
+          <w:rFonts w:ascii="Consolas" w:hAnsi="Consolas" w:cs="Consolas"/>
+          <w:color w:val="000000"/>
+          <w:sz w:val="19"/>
+          <w:szCs w:val="19"/>
+        </w:rPr>
+      </w:pPr>
+      <w:r>
+        <w:rPr>
+          <w:rFonts w:ascii="Consolas" w:hAnsi="Consolas" w:cs="Consolas"/>
+          <w:color w:val="000000"/>
+          <w:sz w:val="19"/>
+          <w:szCs w:val="19"/>
+        </w:rPr>
+        <w:tab/>
+      </w:r>
+      <w:r>
+        <w:rPr>
+          <w:rFonts w:ascii="Consolas" w:hAnsi="Consolas" w:cs="Consolas"/>
+          <w:color w:val="000000"/>
+          <w:sz w:val="19"/>
+          <w:szCs w:val="19"/>
+        </w:rPr>
+        <w:tab/>
+        <w:t>Provide the Tenant Id. Can be taken from Overview screen of App Registered.</w:t>
+      </w:r>
+    </w:p>
+    <w:p>
+      <w:pPr>
+        <w:autoSpaceDE w:val="0"/>
+        <w:autoSpaceDN w:val="0"/>
+        <w:adjustRightInd w:val="0"/>
+        <w:spacing w:after="0" w:line="240" w:lineRule="auto"/>
+        <w:rPr>
+          <w:rFonts w:ascii="Consolas" w:hAnsi="Consolas" w:cs="Consolas"/>
+          <w:color w:val="000000"/>
+          <w:sz w:val="19"/>
+          <w:szCs w:val="19"/>
+        </w:rPr>
+      </w:pPr>
+      <w:r>
+        <w:rPr>
+          <w:rFonts w:ascii="Consolas" w:hAnsi="Consolas" w:cs="Consolas"/>
+          <w:color w:val="000000"/>
+          <w:sz w:val="19"/>
+          <w:szCs w:val="19"/>
+        </w:rPr>
+        <w:t xml:space="preserve">    </w:t>
+      </w:r>
+      <w:r>
+        <w:rPr>
+          <w:rFonts w:ascii="Consolas" w:hAnsi="Consolas" w:cs="Consolas"/>
+          <w:color w:val="2E75B6"/>
+          <w:sz w:val="19"/>
+          <w:szCs w:val="19"/>
+        </w:rPr>
+        <w:t>"</w:t>
+      </w:r>
+      <w:proofErr w:type="spellStart"/>
+      <w:proofErr w:type="gramStart"/>
+      <w:r>
+        <w:rPr>
+          <w:rFonts w:ascii="Consolas" w:hAnsi="Consolas" w:cs="Consolas"/>
+          <w:color w:val="2E75B6"/>
+          <w:sz w:val="19"/>
+          <w:szCs w:val="19"/>
+        </w:rPr>
+        <w:t>authURL</w:t>
+      </w:r>
+      <w:proofErr w:type="spellEnd"/>
+      <w:proofErr w:type="gramEnd"/>
+      <w:r>
+        <w:rPr>
+          <w:rFonts w:ascii="Consolas" w:hAnsi="Consolas" w:cs="Consolas"/>
+          <w:color w:val="2E75B6"/>
+          <w:sz w:val="19"/>
+          <w:szCs w:val="19"/>
+        </w:rPr>
+        <w:t>"</w:t>
+      </w:r>
+      <w:r>
+        <w:rPr>
+          <w:rFonts w:ascii="Consolas" w:hAnsi="Consolas" w:cs="Consolas"/>
+          <w:color w:val="000000"/>
+          <w:sz w:val="19"/>
+          <w:szCs w:val="19"/>
+        </w:rPr>
+        <w:t xml:space="preserve">: </w:t>
+      </w:r>
+      <w:r>
+        <w:rPr>
+          <w:rFonts w:ascii="Consolas" w:hAnsi="Consolas" w:cs="Consolas"/>
+          <w:color w:val="A31515"/>
+          <w:sz w:val="19"/>
+          <w:szCs w:val="19"/>
+        </w:rPr>
+        <w:t>"https://login.windows.net/"</w:t>
+      </w:r>
+      <w:r>
+        <w:rPr>
+          <w:rFonts w:ascii="Consolas" w:hAnsi="Consolas" w:cs="Consolas"/>
+          <w:color w:val="000000"/>
+          <w:sz w:val="19"/>
+          <w:szCs w:val="19"/>
+        </w:rPr>
+        <w:t>,</w:t>
+      </w:r>
+    </w:p>
+    <w:p>
+      <w:pPr>
+        <w:autoSpaceDE w:val="0"/>
+        <w:autoSpaceDN w:val="0"/>
+        <w:adjustRightInd w:val="0"/>
+        <w:spacing w:after="0" w:line="240" w:lineRule="auto"/>
+        <w:rPr>
+          <w:rFonts w:ascii="Consolas" w:hAnsi="Consolas" w:cs="Consolas"/>
+          <w:color w:val="000000"/>
+          <w:sz w:val="19"/>
+          <w:szCs w:val="19"/>
+        </w:rPr>
+      </w:pPr>
+      <w:r>
+        <w:rPr>
+          <w:rFonts w:ascii="Consolas" w:hAnsi="Consolas" w:cs="Consolas"/>
+          <w:color w:val="000000"/>
+          <w:sz w:val="19"/>
+          <w:szCs w:val="19"/>
+        </w:rPr>
+        <w:tab/>
+      </w:r>
+      <w:r>
+        <w:rPr>
+          <w:rFonts w:ascii="Consolas" w:hAnsi="Consolas" w:cs="Consolas"/>
+          <w:color w:val="000000"/>
+          <w:sz w:val="19"/>
+          <w:szCs w:val="19"/>
+        </w:rPr>
+        <w:tab/>
+        <w:t>Do not change</w:t>
+      </w:r>
+    </w:p>
+    <w:p>
+      <w:pPr>
+        <w:autoSpaceDE w:val="0"/>
+        <w:autoSpaceDN w:val="0"/>
+        <w:adjustRightInd w:val="0"/>
+        <w:spacing w:after="0" w:line="240" w:lineRule="auto"/>
+        <w:rPr>
+          <w:rFonts w:ascii="Consolas" w:hAnsi="Consolas" w:cs="Consolas"/>
+          <w:color w:val="A31515"/>
+          <w:sz w:val="19"/>
+          <w:szCs w:val="19"/>
+        </w:rPr>
+      </w:pPr>
+      <w:r>
+        <w:rPr>
+          <w:rFonts w:ascii="Consolas" w:hAnsi="Consolas" w:cs="Consolas"/>
+          <w:color w:val="000000"/>
+          <w:sz w:val="19"/>
+          <w:szCs w:val="19"/>
+        </w:rPr>
+        <w:t xml:space="preserve">    </w:t>
+      </w:r>
+      <w:r>
+        <w:rPr>
+          <w:rFonts w:ascii="Consolas" w:hAnsi="Consolas" w:cs="Consolas"/>
+          <w:color w:val="2E75B6"/>
+          <w:sz w:val="19"/>
+          <w:szCs w:val="19"/>
+        </w:rPr>
+        <w:t>"</w:t>
+      </w:r>
+      <w:proofErr w:type="spellStart"/>
+      <w:proofErr w:type="gramStart"/>
+      <w:r>
+        <w:rPr>
+          <w:rFonts w:ascii="Consolas" w:hAnsi="Consolas" w:cs="Consolas"/>
+          <w:color w:val="2E75B6"/>
+          <w:sz w:val="19"/>
+          <w:szCs w:val="19"/>
+        </w:rPr>
+        <w:t>azureManagementURL</w:t>
+      </w:r>
+      <w:proofErr w:type="spellEnd"/>
+      <w:proofErr w:type="gramEnd"/>
+      <w:r>
+        <w:rPr>
+          <w:rFonts w:ascii="Consolas" w:hAnsi="Consolas" w:cs="Consolas"/>
+          <w:color w:val="2E75B6"/>
+          <w:sz w:val="19"/>
+          <w:szCs w:val="19"/>
+        </w:rPr>
+        <w:t>"</w:t>
+      </w:r>
+      <w:r>
+        <w:rPr>
+          <w:rFonts w:ascii="Consolas" w:hAnsi="Consolas" w:cs="Consolas"/>
+          <w:color w:val="000000"/>
+          <w:sz w:val="19"/>
+          <w:szCs w:val="19"/>
+        </w:rPr>
+        <w:t xml:space="preserve">: </w:t>
+      </w:r>
+      <w:r>
+        <w:rPr>
+          <w:rFonts w:ascii="Consolas" w:hAnsi="Consolas" w:cs="Consolas"/>
+          <w:color w:val="000000"/>
+          <w:sz w:val="19"/>
+          <w:szCs w:val="19"/>
+        </w:rPr>
+        <w:t>“</w:t>
+      </w:r>
+      <w:hyperlink r:id="rId18" w:history="1">
+        <w:r>
+          <w:rPr>
+            <w:rStyle w:val="Hyperlink"/>
+            <w:rFonts w:ascii="Consolas" w:hAnsi="Consolas" w:cs="Consolas"/>
+            <w:sz w:val="19"/>
+            <w:szCs w:val="19"/>
+          </w:rPr>
+          <w:t>https://management.azure.com/</w:t>
+        </w:r>
+      </w:hyperlink>
+      <w:r>
+        <w:rPr>
+          <w:rFonts w:ascii="Consolas" w:hAnsi="Consolas" w:cs="Consolas"/>
+          <w:color w:val="A31515"/>
+          <w:sz w:val="19"/>
+          <w:szCs w:val="19"/>
+        </w:rPr>
+        <w:t>”</w:t>
+      </w:r>
+    </w:p>
+    <w:p>
+      <w:pPr>
+        <w:autoSpaceDE w:val="0"/>
+        <w:autoSpaceDN w:val="0"/>
+        <w:adjustRightInd w:val="0"/>
+        <w:spacing w:after="0" w:line="240" w:lineRule="auto"/>
+        <w:rPr>
+          <w:rFonts w:ascii="Consolas" w:hAnsi="Consolas" w:cs="Consolas"/>
+          <w:color w:val="000000"/>
+          <w:sz w:val="19"/>
+          <w:szCs w:val="19"/>
+        </w:rPr>
+      </w:pPr>
+      <w:r>
+        <w:rPr>
+          <w:rFonts w:ascii="Consolas" w:hAnsi="Consolas" w:cs="Consolas"/>
+          <w:color w:val="A31515"/>
+          <w:sz w:val="19"/>
+          <w:szCs w:val="19"/>
+        </w:rPr>
+        <w:tab/>
+      </w:r>
+      <w:r>
+        <w:rPr>
+          <w:rFonts w:ascii="Consolas" w:hAnsi="Consolas" w:cs="Consolas"/>
+          <w:color w:val="A31515"/>
+          <w:sz w:val="19"/>
+          <w:szCs w:val="19"/>
+        </w:rPr>
+        <w:tab/>
+        <w:t>Do not change</w:t>
+      </w:r>
+    </w:p>
+    <w:p>
+      <w:pPr>
+        <w:pStyle w:val="ListParagraph"/>
+      </w:pPr>
+      <w:r>
+        <w:rPr>
+          <w:rFonts w:ascii="Consolas" w:hAnsi="Consolas" w:cs="Consolas"/>
+          <w:color w:val="000000"/>
+          <w:sz w:val="19"/>
+          <w:szCs w:val="19"/>
+        </w:rPr>
+        <w:t xml:space="preserve">  },</w:t>
+      </w:r>
+    </w:p>
+    <w:p/>
     <w:sectPr>
-      <w:footerReference w:type="default" r:id="rId18"/>
+      <w:footerReference w:type="default" r:id="rId19"/>
       <w:pgSz w:w="12240" w:h="15840"/>
       <w:pgMar w:top="1440" w:right="1440" w:bottom="1440" w:left="1440" w:header="720" w:footer="720" w:gutter="0"/>
       <w:cols w:space="720"/>
@@ -5157,7 +6102,7 @@
 <file path=word/numbering.xml><?xml version="1.0" encoding="utf-8"?>
 <w:numbering xmlns:wpc="http://schemas.microsoft.com/office/word/2010/wordprocessingCanvas" xmlns:cx="http://schemas.microsoft.com/office/drawing/2014/chartex" xmlns:cx1="http://schemas.microsoft.com/office/drawing/2015/9/8/chartex" xmlns:mc="http://schemas.openxmlformats.org/markup-compatibility/2006" xmlns:o="urn:schemas-microsoft-com:office:office" xmlns:r="http://schemas.openxmlformats.org/officeDocument/2006/relationships" xmlns:m="http://schemas.openxmlformats.org/officeDocument/2006/math" xmlns:v="urn:schemas-microsoft-com:vml" xmlns:wp14="http://schemas.microsoft.com/office/word/2010/wordprocessingDrawing" xmlns:wp="http://schemas.openxmlformats.org/drawingml/2006/wordprocessingDrawing" xmlns:w10="urn:schemas-microsoft-com:office:word" xmlns:w="http://schemas.openxmlformats.org/wordprocessingml/2006/main" xmlns:w14="http://schemas.microsoft.com/office/word/2010/wordml" xmlns:w15="http://schemas.microsoft.com/office/word/2012/wordml" xmlns:w16se="http://schemas.microsoft.com/office/word/2015/wordml/symex" xmlns:wpg="http://schemas.microsoft.com/office/word/2010/wordprocessingGroup" xmlns:wpi="http://schemas.microsoft.com/office/word/2010/wordprocessingInk" xmlns:wne="http://schemas.microsoft.com/office/word/2006/wordml" xmlns:wps="http://schemas.microsoft.com/office/word/2010/wordprocessingShape" mc:Ignorable="w14 w15 w16se wp14">
   <w:abstractNum w:abstractNumId="0" w15:restartNumberingAfterBreak="0">
-    <w:nsid w:val="1F250B5C"/>
+    <w:nsid w:val="07B37EC1"/>
     <w:multiLevelType w:val="hybridMultilevel"/>
     <w:tmpl w:val="DC927024"/>
     <w:lvl w:ilvl="0" w:tplc="F378EA3E">
@@ -5249,7 +6194,7 @@
     </w:lvl>
   </w:abstractNum>
   <w:abstractNum w:abstractNumId="1" w15:restartNumberingAfterBreak="0">
-    <w:nsid w:val="6B003356"/>
+    <w:nsid w:val="1F250B5C"/>
     <w:multiLevelType w:val="hybridMultilevel"/>
     <w:tmpl w:val="DC927024"/>
     <w:lvl w:ilvl="0" w:tplc="F378EA3E">
@@ -5340,11 +6285,106 @@
       </w:pPr>
     </w:lvl>
   </w:abstractNum>
+  <w:abstractNum w:abstractNumId="2" w15:restartNumberingAfterBreak="0">
+    <w:nsid w:val="6B003356"/>
+    <w:multiLevelType w:val="hybridMultilevel"/>
+    <w:tmpl w:val="DC927024"/>
+    <w:lvl w:ilvl="0" w:tplc="F378EA3E">
+      <w:start w:val="1"/>
+      <w:numFmt w:val="decimal"/>
+      <w:lvlText w:val="%1&gt;"/>
+      <w:lvlJc w:val="left"/>
+      <w:pPr>
+        <w:ind w:left="720" w:hanging="360"/>
+      </w:pPr>
+      <w:rPr>
+        <w:rFonts w:hint="default"/>
+      </w:rPr>
+    </w:lvl>
+    <w:lvl w:ilvl="1" w:tplc="04090019">
+      <w:start w:val="1"/>
+      <w:numFmt w:val="lowerLetter"/>
+      <w:lvlText w:val="%2."/>
+      <w:lvlJc w:val="left"/>
+      <w:pPr>
+        <w:ind w:left="1440" w:hanging="360"/>
+      </w:pPr>
+    </w:lvl>
+    <w:lvl w:ilvl="2" w:tplc="0409001B">
+      <w:start w:val="1"/>
+      <w:numFmt w:val="lowerRoman"/>
+      <w:lvlText w:val="%3."/>
+      <w:lvlJc w:val="right"/>
+      <w:pPr>
+        <w:ind w:left="2160" w:hanging="180"/>
+      </w:pPr>
+    </w:lvl>
+    <w:lvl w:ilvl="3" w:tplc="AC84BA40">
+      <w:start w:val="1"/>
+      <w:numFmt w:val="decimal"/>
+      <w:lvlText w:val="%4."/>
+      <w:lvlJc w:val="left"/>
+      <w:pPr>
+        <w:ind w:left="2880" w:hanging="360"/>
+      </w:pPr>
+      <w:rPr>
+        <w:rFonts w:hint="default"/>
+      </w:rPr>
+    </w:lvl>
+    <w:lvl w:ilvl="4" w:tplc="04090019" w:tentative="1">
+      <w:start w:val="1"/>
+      <w:numFmt w:val="lowerLetter"/>
+      <w:lvlText w:val="%5."/>
+      <w:lvlJc w:val="left"/>
+      <w:pPr>
+        <w:ind w:left="3600" w:hanging="360"/>
+      </w:pPr>
+    </w:lvl>
+    <w:lvl w:ilvl="5" w:tplc="0409001B" w:tentative="1">
+      <w:start w:val="1"/>
+      <w:numFmt w:val="lowerRoman"/>
+      <w:lvlText w:val="%6."/>
+      <w:lvlJc w:val="right"/>
+      <w:pPr>
+        <w:ind w:left="4320" w:hanging="180"/>
+      </w:pPr>
+    </w:lvl>
+    <w:lvl w:ilvl="6" w:tplc="0409000F" w:tentative="1">
+      <w:start w:val="1"/>
+      <w:numFmt w:val="decimal"/>
+      <w:lvlText w:val="%7."/>
+      <w:lvlJc w:val="left"/>
+      <w:pPr>
+        <w:ind w:left="5040" w:hanging="360"/>
+      </w:pPr>
+    </w:lvl>
+    <w:lvl w:ilvl="7" w:tplc="04090019" w:tentative="1">
+      <w:start w:val="1"/>
+      <w:numFmt w:val="lowerLetter"/>
+      <w:lvlText w:val="%8."/>
+      <w:lvlJc w:val="left"/>
+      <w:pPr>
+        <w:ind w:left="5760" w:hanging="360"/>
+      </w:pPr>
+    </w:lvl>
+    <w:lvl w:ilvl="8" w:tplc="0409001B" w:tentative="1">
+      <w:start w:val="1"/>
+      <w:numFmt w:val="lowerRoman"/>
+      <w:lvlText w:val="%9."/>
+      <w:lvlJc w:val="right"/>
+      <w:pPr>
+        <w:ind w:left="6480" w:hanging="180"/>
+      </w:pPr>
+    </w:lvl>
+  </w:abstractNum>
   <w:num w:numId="1">
-    <w:abstractNumId w:val="0"/>
+    <w:abstractNumId w:val="1"/>
   </w:num>
   <w:num w:numId="2">
-    <w:abstractNumId w:val="1"/>
+    <w:abstractNumId w:val="2"/>
+  </w:num>
+  <w:num w:numId="3">
+    <w:abstractNumId w:val="0"/>
   </w:num>
 </w:numbering>
 </file>
@@ -5854,6 +6894,17 @@
     <w:uiPriority w:val="99"/>
     <w:rsid w:val="00FA0B8C"/>
   </w:style>
+  <w:style w:type="character" w:styleId="Hyperlink">
+    <w:name w:val="Hyperlink"/>
+    <w:basedOn w:val="DefaultParagraphFont"/>
+    <w:uiPriority w:val="99"/>
+    <w:unhideWhenUsed/>
+    <w:rsid w:val="00107FA4"/>
+    <w:rPr>
+      <w:color w:val="0563C1" w:themeColor="hyperlink"/>
+      <w:u w:val="single"/>
+    </w:rPr>
+  </w:style>
 </w:styles>
 </file>
 

</xml_diff>